<commit_message>
Add info about Junit 5
</commit_message>
<xml_diff>
--- a/Автоматизация.docx
+++ b/Автоматизация.docx
@@ -1,6 +1,6 @@
 
 <file path=word/document.xml><?xml version="1.0" encoding="utf-8"?>
-<w:document xmlns:wpc="http://schemas.microsoft.com/office/word/2010/wordprocessingCanvas" xmlns:cx="http://schemas.microsoft.com/office/drawing/2014/chartex" xmlns:mc="http://schemas.openxmlformats.org/markup-compatibility/2006" xmlns:o="urn:schemas-microsoft-com:office:office" xmlns:r="http://schemas.openxmlformats.org/officeDocument/2006/relationships" xmlns:m="http://schemas.openxmlformats.org/officeDocument/2006/math" xmlns:v="urn:schemas-microsoft-com:vml" xmlns:wp14="http://schemas.microsoft.com/office/word/2010/wordprocessingDrawing" xmlns:wp="http://schemas.openxmlformats.org/drawingml/2006/wordprocessingDrawing" xmlns:w10="urn:schemas-microsoft-com:office:word" xmlns:w="http://schemas.openxmlformats.org/wordprocessingml/2006/main" xmlns:w14="http://schemas.microsoft.com/office/word/2010/wordml" xmlns:w15="http://schemas.microsoft.com/office/word/2012/wordml" xmlns:w16se="http://schemas.microsoft.com/office/word/2015/wordml/symex" xmlns:wpg="http://schemas.microsoft.com/office/word/2010/wordprocessingGroup" xmlns:wpi="http://schemas.microsoft.com/office/word/2010/wordprocessingInk" xmlns:wne="http://schemas.microsoft.com/office/word/2006/wordml" xmlns:wps="http://schemas.microsoft.com/office/word/2010/wordprocessingShape" mc:Ignorable="w14 w15 w16se wp14">
+<w:document xmlns:wpc="http://schemas.microsoft.com/office/word/2010/wordprocessingCanvas" xmlns:cx="http://schemas.microsoft.com/office/drawing/2014/chartex" xmlns:cx1="http://schemas.microsoft.com/office/drawing/2015/9/8/chartex" xmlns:mc="http://schemas.openxmlformats.org/markup-compatibility/2006" xmlns:o="urn:schemas-microsoft-com:office:office" xmlns:r="http://schemas.openxmlformats.org/officeDocument/2006/relationships" xmlns:m="http://schemas.openxmlformats.org/officeDocument/2006/math" xmlns:v="urn:schemas-microsoft-com:vml" xmlns:wp14="http://schemas.microsoft.com/office/word/2010/wordprocessingDrawing" xmlns:wp="http://schemas.openxmlformats.org/drawingml/2006/wordprocessingDrawing" xmlns:w10="urn:schemas-microsoft-com:office:word" xmlns:w="http://schemas.openxmlformats.org/wordprocessingml/2006/main" xmlns:w14="http://schemas.microsoft.com/office/word/2010/wordml" xmlns:w15="http://schemas.microsoft.com/office/word/2012/wordml" xmlns:w16se="http://schemas.microsoft.com/office/word/2015/wordml/symex" xmlns:wpg="http://schemas.microsoft.com/office/word/2010/wordprocessingGroup" xmlns:wpi="http://schemas.microsoft.com/office/word/2010/wordprocessingInk" xmlns:wne="http://schemas.microsoft.com/office/word/2006/wordml" xmlns:wps="http://schemas.microsoft.com/office/word/2010/wordprocessingShape" mc:Ignorable="w14 w15 w16se wp14">
   <w:body>
     <w:p>
       <w:pPr>
@@ -27388,7 +27388,6 @@
         <w:rPr>
           <w:sz w:val="28"/>
           <w:szCs w:val="28"/>
-          <w:lang w:val="en-US"/>
         </w:rPr>
       </w:pPr>
       <w:r>
@@ -27410,38 +27409,138 @@
         <w:rPr>
           <w:sz w:val="28"/>
           <w:szCs w:val="28"/>
+        </w:rPr>
+        <w:t xml:space="preserve"> </w:t>
+      </w:r>
+      <w:r>
+        <w:rPr>
+          <w:sz w:val="28"/>
+          <w:szCs w:val="28"/>
+        </w:rPr>
+        <w:t>есть</w:t>
+      </w:r>
+      <w:r>
+        <w:rPr>
+          <w:sz w:val="28"/>
+          <w:szCs w:val="28"/>
+        </w:rPr>
+        <w:t xml:space="preserve"> </w:t>
+      </w:r>
+      <w:r>
+        <w:rPr>
+          <w:sz w:val="28"/>
+          <w:szCs w:val="28"/>
+        </w:rPr>
+        <w:t>все</w:t>
+      </w:r>
+      <w:r>
+        <w:rPr>
+          <w:sz w:val="28"/>
+          <w:szCs w:val="28"/>
+        </w:rPr>
+        <w:t xml:space="preserve"> </w:t>
+      </w:r>
+      <w:r>
+        <w:rPr>
+          <w:sz w:val="28"/>
+          <w:szCs w:val="28"/>
+        </w:rPr>
+        <w:t>данные</w:t>
+      </w:r>
+      <w:r>
+        <w:rPr>
+          <w:sz w:val="28"/>
+          <w:szCs w:val="28"/>
+        </w:rPr>
+        <w:t xml:space="preserve">: </w:t>
+      </w:r>
+      <w:r>
+        <w:rPr>
+          <w:sz w:val="28"/>
+          <w:szCs w:val="28"/>
           <w:lang w:val="en-US"/>
         </w:rPr>
+        <w:t>URL</w:t>
+      </w:r>
+      <w:r>
+        <w:rPr>
+          <w:sz w:val="28"/>
+          <w:szCs w:val="28"/>
+        </w:rPr>
+        <w:t xml:space="preserve">, </w:t>
+      </w:r>
+      <w:r>
+        <w:rPr>
+          <w:sz w:val="28"/>
+          <w:szCs w:val="28"/>
+          <w:lang w:val="en-US"/>
+        </w:rPr>
+        <w:t>request</w:t>
+      </w:r>
+      <w:r>
+        <w:rPr>
+          <w:sz w:val="28"/>
+          <w:szCs w:val="28"/>
+        </w:rPr>
+        <w:t xml:space="preserve">, </w:t>
+      </w:r>
+      <w:r>
+        <w:rPr>
+          <w:sz w:val="28"/>
+          <w:szCs w:val="28"/>
+          <w:lang w:val="en-US"/>
+        </w:rPr>
+        <w:t>response</w:t>
+      </w:r>
+      <w:r>
+        <w:rPr>
+          <w:sz w:val="28"/>
+          <w:szCs w:val="28"/>
+        </w:rPr>
+        <w:t xml:space="preserve">, </w:t>
+      </w:r>
+      <w:r>
+        <w:rPr>
+          <w:sz w:val="28"/>
+          <w:szCs w:val="28"/>
+        </w:rPr>
+        <w:t>их</w:t>
+      </w:r>
+      <w:r>
+        <w:rPr>
+          <w:sz w:val="28"/>
+          <w:szCs w:val="28"/>
+        </w:rPr>
         <w:t xml:space="preserve"> </w:t>
       </w:r>
       <w:r>
         <w:rPr>
           <w:sz w:val="28"/>
           <w:szCs w:val="28"/>
-        </w:rPr>
-        <w:t>есть</w:t>
-      </w:r>
-      <w:r>
-        <w:rPr>
-          <w:sz w:val="28"/>
-          <w:szCs w:val="28"/>
           <w:lang w:val="en-US"/>
         </w:rPr>
+        <w:t>http</w:t>
+      </w:r>
+      <w:r>
+        <w:rPr>
+          <w:sz w:val="28"/>
+          <w:szCs w:val="28"/>
+        </w:rPr>
         <w:t xml:space="preserve"> </w:t>
       </w:r>
       <w:r>
         <w:rPr>
           <w:sz w:val="28"/>
           <w:szCs w:val="28"/>
-        </w:rPr>
-        <w:t>все</w:t>
-      </w:r>
-      <w:r>
-        <w:rPr>
-          <w:sz w:val="28"/>
-          <w:szCs w:val="28"/>
           <w:lang w:val="en-US"/>
         </w:rPr>
+        <w:t>status</w:t>
+      </w:r>
+      <w:r>
+        <w:rPr>
+          <w:sz w:val="28"/>
+          <w:szCs w:val="28"/>
+        </w:rPr>
         <w:t xml:space="preserve"> </w:t>
       </w:r>
       <w:r>
@@ -27449,7 +27548,14 @@
           <w:sz w:val="28"/>
           <w:szCs w:val="28"/>
         </w:rPr>
-        <w:t>данные</w:t>
+        <w:t>и</w:t>
+      </w:r>
+      <w:r>
+        <w:rPr>
+          <w:sz w:val="28"/>
+          <w:szCs w:val="28"/>
+        </w:rPr>
+        <w:t xml:space="preserve"> </w:t>
       </w:r>
       <w:r>
         <w:rPr>
@@ -27457,37 +27563,14 @@
           <w:szCs w:val="28"/>
           <w:lang w:val="en-US"/>
         </w:rPr>
-        <w:t xml:space="preserve">: URL, request, response, </w:t>
-      </w:r>
-      <w:r>
-        <w:rPr>
-          <w:sz w:val="28"/>
-          <w:szCs w:val="28"/>
-        </w:rPr>
-        <w:t>их</w:t>
-      </w:r>
-      <w:r>
-        <w:rPr>
-          <w:sz w:val="28"/>
-          <w:szCs w:val="28"/>
-          <w:lang w:val="en-US"/>
-        </w:rPr>
-        <w:t xml:space="preserve"> http status </w:t>
-      </w:r>
-      <w:r>
-        <w:rPr>
-          <w:sz w:val="28"/>
-          <w:szCs w:val="28"/>
-        </w:rPr>
-        <w:t>и</w:t>
-      </w:r>
-      <w:r>
-        <w:rPr>
-          <w:sz w:val="28"/>
-          <w:szCs w:val="28"/>
-          <w:lang w:val="en-US"/>
-        </w:rPr>
-        <w:t xml:space="preserve"> body.</w:t>
+        <w:t>body</w:t>
+      </w:r>
+      <w:r>
+        <w:rPr>
+          <w:sz w:val="28"/>
+          <w:szCs w:val="28"/>
+        </w:rPr>
+        <w:t>.</w:t>
       </w:r>
     </w:p>
     <w:p>
@@ -27498,7 +27581,6 @@
         <w:rPr>
           <w:sz w:val="28"/>
           <w:szCs w:val="28"/>
-          <w:lang w:val="en-US"/>
         </w:rPr>
       </w:pPr>
     </w:p>
@@ -27545,14 +27627,23 @@
         <w:rPr>
           <w:sz w:val="28"/>
           <w:szCs w:val="28"/>
-        </w:rPr>
-      </w:pPr>
-      <w:r>
-        <w:rPr>
-          <w:sz w:val="28"/>
-          <w:szCs w:val="28"/>
-        </w:rPr>
-        <w:t xml:space="preserve">    @</w:t>
+          <w:lang w:val="en-US"/>
+        </w:rPr>
+      </w:pPr>
+      <w:r>
+        <w:rPr>
+          <w:sz w:val="28"/>
+          <w:szCs w:val="28"/>
+        </w:rPr>
+        <w:t xml:space="preserve">    </w:t>
+      </w:r>
+      <w:r>
+        <w:rPr>
+          <w:sz w:val="28"/>
+          <w:szCs w:val="28"/>
+          <w:lang w:val="en-US"/>
+        </w:rPr>
+        <w:t>@</w:t>
       </w:r>
       <w:r>
         <w:rPr>
@@ -27571,12 +27662,14 @@
         <w:rPr>
           <w:sz w:val="28"/>
           <w:szCs w:val="28"/>
-        </w:rPr>
-      </w:pPr>
-      <w:r>
-        <w:rPr>
-          <w:sz w:val="28"/>
-          <w:szCs w:val="28"/>
+          <w:lang w:val="en-US"/>
+        </w:rPr>
+      </w:pPr>
+      <w:r>
+        <w:rPr>
+          <w:sz w:val="28"/>
+          <w:szCs w:val="28"/>
+          <w:lang w:val="en-US"/>
         </w:rPr>
         <w:t xml:space="preserve">    </w:t>
       </w:r>
@@ -27592,6 +27685,7 @@
         <w:rPr>
           <w:sz w:val="28"/>
           <w:szCs w:val="28"/>
+          <w:lang w:val="en-US"/>
         </w:rPr>
         <w:t xml:space="preserve"> </w:t>
       </w:r>
@@ -27607,6 +27701,7 @@
         <w:rPr>
           <w:sz w:val="28"/>
           <w:szCs w:val="28"/>
+          <w:lang w:val="en-US"/>
         </w:rPr>
         <w:t xml:space="preserve"> </w:t>
       </w:r>
@@ -27622,6 +27717,7 @@
         <w:rPr>
           <w:sz w:val="28"/>
           <w:szCs w:val="28"/>
+          <w:lang w:val="en-US"/>
         </w:rPr>
         <w:t>() {</w:t>
       </w:r>
@@ -27641,6 +27737,7 @@
         <w:rPr>
           <w:sz w:val="28"/>
           <w:szCs w:val="28"/>
+          <w:lang w:val="en-US"/>
         </w:rPr>
         <w:t xml:space="preserve">        </w:t>
       </w:r>
@@ -28417,16 +28514,6 @@
           <w:lang w:val="ru-RU"/>
         </w:rPr>
       </w:pPr>
-    </w:p>
-    <w:p>
-      <w:pPr>
-        <w:rPr>
-          <w:rFonts w:asciiTheme="majorBidi" w:hAnsiTheme="majorBidi" w:cstheme="majorBidi"/>
-          <w:sz w:val="24"/>
-          <w:szCs w:val="24"/>
-          <w:lang w:val="ru-RU"/>
-        </w:rPr>
-      </w:pPr>
       <w:r>
         <w:rPr>
           <w:rFonts w:asciiTheme="majorBidi" w:hAnsiTheme="majorBidi" w:cstheme="majorBidi"/>
@@ -28480,6 +28567,8 @@
           <w:lang w:val="ru-RU"/>
         </w:rPr>
       </w:pPr>
+      <w:bookmarkStart w:id="0" w:name="_GoBack"/>
+      <w:bookmarkEnd w:id="0"/>
     </w:p>
     <w:p>
       <w:pPr>
@@ -28615,16 +28704,6 @@
           <w:lang w:val="ru-RU"/>
         </w:rPr>
       </w:pPr>
-    </w:p>
-    <w:p>
-      <w:pPr>
-        <w:rPr>
-          <w:rFonts w:asciiTheme="majorBidi" w:hAnsiTheme="majorBidi" w:cstheme="majorBidi"/>
-          <w:sz w:val="24"/>
-          <w:szCs w:val="24"/>
-          <w:lang w:val="ru-RU"/>
-        </w:rPr>
-      </w:pPr>
       <w:r>
         <w:rPr>
           <w:rFonts w:asciiTheme="majorBidi" w:hAnsiTheme="majorBidi" w:cstheme="majorBidi"/>
@@ -28640,6 +28719,95 @@
           <w:sz w:val="24"/>
           <w:szCs w:val="24"/>
         </w:rPr>
+        <w:t>Tag</w:t>
+      </w:r>
+      <w:r>
+        <w:rPr>
+          <w:rFonts w:asciiTheme="majorBidi" w:hAnsiTheme="majorBidi" w:cstheme="majorBidi"/>
+          <w:sz w:val="24"/>
+          <w:szCs w:val="24"/>
+          <w:lang w:val="ru-RU"/>
+        </w:rPr>
+        <w:t>(“”)</w:t>
+      </w:r>
+    </w:p>
+    <w:p>
+      <w:pPr>
+        <w:rPr>
+          <w:rFonts w:asciiTheme="majorBidi" w:hAnsiTheme="majorBidi" w:cstheme="majorBidi"/>
+          <w:sz w:val="24"/>
+          <w:szCs w:val="24"/>
+          <w:lang w:val="ru-RU"/>
+        </w:rPr>
+      </w:pPr>
+      <w:r>
+        <w:rPr>
+          <w:rFonts w:asciiTheme="majorBidi" w:hAnsiTheme="majorBidi" w:cstheme="majorBidi"/>
+          <w:sz w:val="24"/>
+          <w:szCs w:val="24"/>
+          <w:lang w:val="ru-RU"/>
+        </w:rPr>
+        <w:t>@</w:t>
+      </w:r>
+      <w:r>
+        <w:rPr>
+          <w:rFonts w:asciiTheme="majorBidi" w:hAnsiTheme="majorBidi" w:cstheme="majorBidi"/>
+          <w:sz w:val="24"/>
+          <w:szCs w:val="24"/>
+        </w:rPr>
+        <w:t>Tags</w:t>
+      </w:r>
+      <w:r>
+        <w:rPr>
+          <w:rFonts w:asciiTheme="majorBidi" w:hAnsiTheme="majorBidi" w:cstheme="majorBidi"/>
+          <w:sz w:val="24"/>
+          <w:szCs w:val="24"/>
+          <w:lang w:val="ru-RU"/>
+        </w:rPr>
+        <w:t>({@</w:t>
+      </w:r>
+      <w:r>
+        <w:rPr>
+          <w:rFonts w:asciiTheme="majorBidi" w:hAnsiTheme="majorBidi" w:cstheme="majorBidi"/>
+          <w:sz w:val="24"/>
+          <w:szCs w:val="24"/>
+        </w:rPr>
+        <w:t>Tag</w:t>
+      </w:r>
+      <w:r>
+        <w:rPr>
+          <w:rFonts w:asciiTheme="majorBidi" w:hAnsiTheme="majorBidi" w:cstheme="majorBidi"/>
+          <w:sz w:val="24"/>
+          <w:szCs w:val="24"/>
+          <w:lang w:val="ru-RU"/>
+        </w:rPr>
+        <w:t>(“”), …})</w:t>
+      </w:r>
+    </w:p>
+    <w:p>
+      <w:pPr>
+        <w:rPr>
+          <w:rFonts w:asciiTheme="majorBidi" w:hAnsiTheme="majorBidi" w:cstheme="majorBidi"/>
+          <w:sz w:val="24"/>
+          <w:szCs w:val="24"/>
+          <w:lang w:val="ru-RU"/>
+        </w:rPr>
+      </w:pPr>
+      <w:r>
+        <w:rPr>
+          <w:rFonts w:asciiTheme="majorBidi" w:hAnsiTheme="majorBidi" w:cstheme="majorBidi"/>
+          <w:sz w:val="24"/>
+          <w:szCs w:val="24"/>
+          <w:lang w:val="ru-RU"/>
+        </w:rPr>
+        <w:t>@</w:t>
+      </w:r>
+      <w:r>
+        <w:rPr>
+          <w:rFonts w:asciiTheme="majorBidi" w:hAnsiTheme="majorBidi" w:cstheme="majorBidi"/>
+          <w:sz w:val="24"/>
+          <w:szCs w:val="24"/>
+        </w:rPr>
         <w:t>Displayname</w:t>
       </w:r>
     </w:p>
@@ -28652,16 +28820,6 @@
           <w:lang w:val="ru-RU"/>
         </w:rPr>
       </w:pPr>
-    </w:p>
-    <w:p>
-      <w:pPr>
-        <w:rPr>
-          <w:rFonts w:asciiTheme="majorBidi" w:hAnsiTheme="majorBidi" w:cstheme="majorBidi"/>
-          <w:sz w:val="24"/>
-          <w:szCs w:val="24"/>
-          <w:lang w:val="ru-RU"/>
-        </w:rPr>
-      </w:pPr>
       <w:r>
         <w:rPr>
           <w:rFonts w:asciiTheme="majorBidi" w:hAnsiTheme="majorBidi" w:cstheme="majorBidi"/>
@@ -28802,6 +28960,7 @@
           <w:bCs/>
           <w:sz w:val="24"/>
           <w:szCs w:val="24"/>
+          <w:lang w:val="ru-RU"/>
         </w:rPr>
       </w:pPr>
       <w:r>
@@ -28811,6 +28970,7 @@
           <w:bCs/>
           <w:sz w:val="24"/>
           <w:szCs w:val="24"/>
+          <w:lang w:val="ru-RU"/>
         </w:rPr>
         <w:t>Параметризированные тесты:</w:t>
       </w:r>
@@ -28823,6 +28983,7 @@
           <w:bCs/>
           <w:sz w:val="24"/>
           <w:szCs w:val="24"/>
+          <w:lang w:val="ru-RU"/>
         </w:rPr>
       </w:pPr>
     </w:p>
@@ -29115,6 +29276,7 @@
           <w:sz w:val="24"/>
           <w:szCs w:val="24"/>
         </w:rPr>
+        <w:lastRenderedPageBreak/>
         <w:t>@ParameterizedTest</w:t>
       </w:r>
     </w:p>
@@ -29766,6 +29928,7 @@
           <w:sz w:val="24"/>
           <w:szCs w:val="24"/>
         </w:rPr>
+        <w:lastRenderedPageBreak/>
         <w:t xml:space="preserve">  @DisplayName("Passing enum values")</w:t>
       </w:r>
     </w:p>
@@ -30258,7 +30421,6 @@
           <w:rFonts w:asciiTheme="majorBidi" w:hAnsiTheme="majorBidi" w:cstheme="majorBidi"/>
           <w:sz w:val="24"/>
           <w:szCs w:val="24"/>
-          <w:lang w:val="ru-RU"/>
         </w:rPr>
       </w:pPr>
       <w:r>
@@ -30274,7 +30436,6 @@
           <w:rFonts w:asciiTheme="majorBidi" w:hAnsiTheme="majorBidi" w:cstheme="majorBidi"/>
           <w:sz w:val="24"/>
           <w:szCs w:val="24"/>
-          <w:lang w:val="ru-RU"/>
         </w:rPr>
         <w:t>}</w:t>
       </w:r>
@@ -30285,25 +30446,22 @@
           <w:rFonts w:asciiTheme="majorBidi" w:hAnsiTheme="majorBidi" w:cstheme="majorBidi"/>
           <w:sz w:val="24"/>
           <w:szCs w:val="24"/>
-          <w:lang w:val="ru-RU"/>
-        </w:rPr>
-      </w:pPr>
-    </w:p>
-    <w:p>
-      <w:pPr>
-        <w:rPr>
-          <w:rFonts w:asciiTheme="majorBidi" w:hAnsiTheme="majorBidi" w:cstheme="majorBidi"/>
-          <w:sz w:val="24"/>
-          <w:szCs w:val="24"/>
-          <w:lang w:val="ru-RU"/>
-        </w:rPr>
-      </w:pPr>
-      <w:r>
-        <w:rPr>
-          <w:rFonts w:asciiTheme="majorBidi" w:hAnsiTheme="majorBidi" w:cstheme="majorBidi"/>
-          <w:sz w:val="24"/>
-          <w:szCs w:val="24"/>
-          <w:lang w:val="ru-RU"/>
+        </w:rPr>
+      </w:pPr>
+    </w:p>
+    <w:p>
+      <w:pPr>
+        <w:rPr>
+          <w:rFonts w:asciiTheme="majorBidi" w:hAnsiTheme="majorBidi" w:cstheme="majorBidi"/>
+          <w:sz w:val="24"/>
+          <w:szCs w:val="24"/>
+        </w:rPr>
+      </w:pPr>
+      <w:r>
+        <w:rPr>
+          <w:rFonts w:asciiTheme="majorBidi" w:hAnsiTheme="majorBidi" w:cstheme="majorBidi"/>
+          <w:sz w:val="24"/>
+          <w:szCs w:val="24"/>
         </w:rPr>
         <w:t>}</w:t>
       </w:r>
@@ -30314,7 +30472,6 @@
           <w:rFonts w:asciiTheme="majorBidi" w:hAnsiTheme="majorBidi" w:cstheme="majorBidi"/>
           <w:sz w:val="24"/>
           <w:szCs w:val="24"/>
-          <w:lang w:val="ru-RU"/>
         </w:rPr>
       </w:pPr>
     </w:p>
@@ -30726,8 +30883,6 @@
           <w:lang w:val="ru-RU"/>
         </w:rPr>
       </w:pPr>
-      <w:bookmarkStart w:id="0" w:name="_GoBack"/>
-      <w:bookmarkEnd w:id="0"/>
     </w:p>
     <w:p>
       <w:pPr>
@@ -30848,7 +31003,6 @@
           <w:sz w:val="24"/>
           <w:szCs w:val="24"/>
         </w:rPr>
-        <w:lastRenderedPageBreak/>
         <w:t>--------------------------------------------------</w:t>
       </w:r>
     </w:p>
@@ -31298,7 +31452,6 @@
           <w:sz w:val="24"/>
           <w:szCs w:val="24"/>
         </w:rPr>
-        <w:lastRenderedPageBreak/>
         <w:t>class</w:t>
       </w:r>
       <w:r>
@@ -31729,24 +31882,24 @@
           <w:sz w:val="24"/>
           <w:szCs w:val="24"/>
         </w:rPr>
+        <w:t>Assertions.null();</w:t>
+      </w:r>
+    </w:p>
+    <w:p>
+      <w:pPr>
+        <w:rPr>
+          <w:rFonts w:asciiTheme="majorBidi" w:hAnsiTheme="majorBidi" w:cstheme="majorBidi"/>
+          <w:sz w:val="24"/>
+          <w:szCs w:val="24"/>
+        </w:rPr>
+      </w:pPr>
+      <w:r>
+        <w:rPr>
+          <w:rFonts w:asciiTheme="majorBidi" w:hAnsiTheme="majorBidi" w:cstheme="majorBidi"/>
+          <w:sz w:val="24"/>
+          <w:szCs w:val="24"/>
+        </w:rPr>
         <w:lastRenderedPageBreak/>
-        <w:t>Assertions.null();</w:t>
-      </w:r>
-    </w:p>
-    <w:p>
-      <w:pPr>
-        <w:rPr>
-          <w:rFonts w:asciiTheme="majorBidi" w:hAnsiTheme="majorBidi" w:cstheme="majorBidi"/>
-          <w:sz w:val="24"/>
-          <w:szCs w:val="24"/>
-        </w:rPr>
-      </w:pPr>
-      <w:r>
-        <w:rPr>
-          <w:rFonts w:asciiTheme="majorBidi" w:hAnsiTheme="majorBidi" w:cstheme="majorBidi"/>
-          <w:sz w:val="24"/>
-          <w:szCs w:val="24"/>
-        </w:rPr>
         <w:t>Assertions.notNull();</w:t>
       </w:r>
     </w:p>
@@ -32293,7 +32446,6 @@
           <w:sz w:val="24"/>
           <w:szCs w:val="24"/>
         </w:rPr>
-        <w:lastRenderedPageBreak/>
         <w:t>}</w:t>
       </w:r>
     </w:p>
@@ -32909,6 +33061,7 @@
           <w:szCs w:val="24"/>
           <w:lang w:val="ru-RU"/>
         </w:rPr>
+        <w:lastRenderedPageBreak/>
         <w:t xml:space="preserve">Скачать плагин для </w:t>
       </w:r>
       <w:r>
@@ -33573,24 +33726,24 @@
           <w:sz w:val="24"/>
           <w:szCs w:val="24"/>
         </w:rPr>
+        <w:t xml:space="preserve">    public void test1() {</w:t>
+      </w:r>
+    </w:p>
+    <w:p>
+      <w:pPr>
+        <w:rPr>
+          <w:rFonts w:asciiTheme="majorBidi" w:hAnsiTheme="majorBidi" w:cstheme="majorBidi"/>
+          <w:sz w:val="24"/>
+          <w:szCs w:val="24"/>
+        </w:rPr>
+      </w:pPr>
+      <w:r>
+        <w:rPr>
+          <w:rFonts w:asciiTheme="majorBidi" w:hAnsiTheme="majorBidi" w:cstheme="majorBidi"/>
+          <w:sz w:val="24"/>
+          <w:szCs w:val="24"/>
+        </w:rPr>
         <w:lastRenderedPageBreak/>
-        <w:t xml:space="preserve">    public void test1() {</w:t>
-      </w:r>
-    </w:p>
-    <w:p>
-      <w:pPr>
-        <w:rPr>
-          <w:rFonts w:asciiTheme="majorBidi" w:hAnsiTheme="majorBidi" w:cstheme="majorBidi"/>
-          <w:sz w:val="24"/>
-          <w:szCs w:val="24"/>
-        </w:rPr>
-      </w:pPr>
-      <w:r>
-        <w:rPr>
-          <w:rFonts w:asciiTheme="majorBidi" w:hAnsiTheme="majorBidi" w:cstheme="majorBidi"/>
-          <w:sz w:val="24"/>
-          <w:szCs w:val="24"/>
-        </w:rPr>
         <w:t xml:space="preserve">        System.out.println("Test 1");</w:t>
       </w:r>
     </w:p>
@@ -34129,6 +34282,7 @@
           <w:sz w:val="24"/>
           <w:szCs w:val="24"/>
         </w:rPr>
+        <w:lastRenderedPageBreak/>
         <w:t>&lt;?xml version="1.0" encoding="UTF-8"?&gt;</w:t>
       </w:r>
     </w:p>
@@ -34678,16 +34832,6 @@
           <w:lang w:eastAsia="ru-RU" w:bidi="ar-SA"/>
         </w:rPr>
         <w:br/>
-      </w:r>
-      <w:r>
-        <w:rPr>
-          <w:rFonts w:ascii="Courier New" w:eastAsia="Times New Roman" w:hAnsi="Courier New" w:cs="Courier New"/>
-          <w:color w:val="A9B7C6"/>
-          <w:sz w:val="20"/>
-          <w:szCs w:val="20"/>
-          <w:lang w:eastAsia="ru-RU" w:bidi="ar-SA"/>
-        </w:rPr>
-        <w:lastRenderedPageBreak/>
         <w:t xml:space="preserve">    </w:t>
       </w:r>
       <w:r>
@@ -34844,6 +34988,16 @@
           <w:lang w:eastAsia="ru-RU" w:bidi="ar-SA"/>
         </w:rPr>
         <w:br/>
+      </w:r>
+      <w:r>
+        <w:rPr>
+          <w:rFonts w:ascii="Courier New" w:eastAsia="Times New Roman" w:hAnsi="Courier New" w:cs="Courier New"/>
+          <w:color w:val="CC7832"/>
+          <w:sz w:val="20"/>
+          <w:szCs w:val="20"/>
+          <w:lang w:eastAsia="ru-RU" w:bidi="ar-SA"/>
+        </w:rPr>
+        <w:lastRenderedPageBreak/>
         <w:t xml:space="preserve">            </w:t>
       </w:r>
       <w:r>
@@ -36163,24 +36317,24 @@
           <w:sz w:val="24"/>
           <w:szCs w:val="24"/>
         </w:rPr>
+        <w:t>allure.attach.file(file_path, name=name, extension="docx")</w:t>
+      </w:r>
+    </w:p>
+    <w:p>
+      <w:pPr>
+        <w:rPr>
+          <w:rFonts w:asciiTheme="majorBidi" w:hAnsiTheme="majorBidi" w:cstheme="majorBidi"/>
+          <w:sz w:val="24"/>
+          <w:szCs w:val="24"/>
+        </w:rPr>
+      </w:pPr>
+      <w:r>
+        <w:rPr>
+          <w:rFonts w:asciiTheme="majorBidi" w:hAnsiTheme="majorBidi" w:cstheme="majorBidi"/>
+          <w:sz w:val="24"/>
+          <w:szCs w:val="24"/>
+        </w:rPr>
         <w:lastRenderedPageBreak/>
-        <w:t>allure.attach.file(file_path, name=name, extension="docx")</w:t>
-      </w:r>
-    </w:p>
-    <w:p>
-      <w:pPr>
-        <w:rPr>
-          <w:rFonts w:asciiTheme="majorBidi" w:hAnsiTheme="majorBidi" w:cstheme="majorBidi"/>
-          <w:sz w:val="24"/>
-          <w:szCs w:val="24"/>
-        </w:rPr>
-      </w:pPr>
-      <w:r>
-        <w:rPr>
-          <w:rFonts w:asciiTheme="majorBidi" w:hAnsiTheme="majorBidi" w:cstheme="majorBidi"/>
-          <w:sz w:val="24"/>
-          <w:szCs w:val="24"/>
-        </w:rPr>
         <w:t>@Attachment(value = "Page source что там ", type = "text/plain")</w:t>
       </w:r>
     </w:p>
@@ -36524,26 +36678,26 @@
           <w:sz w:val="24"/>
           <w:szCs w:val="24"/>
         </w:rPr>
+        <w:t>git config --global user.email "ldan93@yandex.ru"</w:t>
+      </w:r>
+    </w:p>
+    <w:p>
+      <w:pPr>
+        <w:rPr>
+          <w:rFonts w:asciiTheme="majorBidi" w:hAnsiTheme="majorBidi" w:cstheme="majorBidi"/>
+          <w:sz w:val="24"/>
+          <w:szCs w:val="24"/>
+          <w:lang w:val="ru-RU"/>
+        </w:rPr>
+      </w:pPr>
+      <w:r>
+        <w:rPr>
+          <w:rFonts w:asciiTheme="majorBidi" w:hAnsiTheme="majorBidi" w:cstheme="majorBidi"/>
+          <w:sz w:val="24"/>
+          <w:szCs w:val="24"/>
+          <w:lang w:val="ru-RU"/>
+        </w:rPr>
         <w:lastRenderedPageBreak/>
-        <w:t>git config --global user.email "ldan93@yandex.ru"</w:t>
-      </w:r>
-    </w:p>
-    <w:p>
-      <w:pPr>
-        <w:rPr>
-          <w:rFonts w:asciiTheme="majorBidi" w:hAnsiTheme="majorBidi" w:cstheme="majorBidi"/>
-          <w:sz w:val="24"/>
-          <w:szCs w:val="24"/>
-          <w:lang w:val="ru-RU"/>
-        </w:rPr>
-      </w:pPr>
-      <w:r>
-        <w:rPr>
-          <w:rFonts w:asciiTheme="majorBidi" w:hAnsiTheme="majorBidi" w:cstheme="majorBidi"/>
-          <w:sz w:val="24"/>
-          <w:szCs w:val="24"/>
-          <w:lang w:val="ru-RU"/>
-        </w:rPr>
         <w:t>3) Создаём репозиторий</w:t>
       </w:r>
     </w:p>
@@ -37425,25 +37579,25 @@
           <w:szCs w:val="24"/>
           <w:lang w:val="ru-RU"/>
         </w:rPr>
+        <w:t>14) Список удалённых репозиториев с которыми связан текущий локальный репозиторий</w:t>
+      </w:r>
+    </w:p>
+    <w:p>
+      <w:pPr>
+        <w:rPr>
+          <w:rFonts w:asciiTheme="majorBidi" w:hAnsiTheme="majorBidi" w:cstheme="majorBidi"/>
+          <w:sz w:val="24"/>
+          <w:szCs w:val="24"/>
+          <w:lang w:val="ru-RU"/>
+        </w:rPr>
+      </w:pPr>
+      <w:r>
+        <w:rPr>
+          <w:rFonts w:asciiTheme="majorBidi" w:hAnsiTheme="majorBidi" w:cstheme="majorBidi"/>
+          <w:sz w:val="24"/>
+          <w:szCs w:val="24"/>
+        </w:rPr>
         <w:lastRenderedPageBreak/>
-        <w:t>14) Список удалённых репозиториев с которыми связан текущий локальный репозиторий</w:t>
-      </w:r>
-    </w:p>
-    <w:p>
-      <w:pPr>
-        <w:rPr>
-          <w:rFonts w:asciiTheme="majorBidi" w:hAnsiTheme="majorBidi" w:cstheme="majorBidi"/>
-          <w:sz w:val="24"/>
-          <w:szCs w:val="24"/>
-          <w:lang w:val="ru-RU"/>
-        </w:rPr>
-      </w:pPr>
-      <w:r>
-        <w:rPr>
-          <w:rFonts w:asciiTheme="majorBidi" w:hAnsiTheme="majorBidi" w:cstheme="majorBidi"/>
-          <w:sz w:val="24"/>
-          <w:szCs w:val="24"/>
-        </w:rPr>
         <w:t>git</w:t>
       </w:r>
       <w:r>
@@ -38413,6 +38567,7 @@
           <w:szCs w:val="24"/>
           <w:lang w:val="ru-RU"/>
         </w:rPr>
+        <w:lastRenderedPageBreak/>
         <w:t xml:space="preserve">$ </w:t>
       </w:r>
       <w:r>
@@ -39462,7 +39617,7 @@
 </file>
 
 <file path=word/endnotes.xml><?xml version="1.0" encoding="utf-8"?>
-<w:endnotes xmlns:wpc="http://schemas.microsoft.com/office/word/2010/wordprocessingCanvas" xmlns:cx="http://schemas.microsoft.com/office/drawing/2014/chartex" xmlns:mc="http://schemas.openxmlformats.org/markup-compatibility/2006" xmlns:o="urn:schemas-microsoft-com:office:office" xmlns:r="http://schemas.openxmlformats.org/officeDocument/2006/relationships" xmlns:m="http://schemas.openxmlformats.org/officeDocument/2006/math" xmlns:v="urn:schemas-microsoft-com:vml" xmlns:wp14="http://schemas.microsoft.com/office/word/2010/wordprocessingDrawing" xmlns:wp="http://schemas.openxmlformats.org/drawingml/2006/wordprocessingDrawing" xmlns:w10="urn:schemas-microsoft-com:office:word" xmlns:w="http://schemas.openxmlformats.org/wordprocessingml/2006/main" xmlns:w14="http://schemas.microsoft.com/office/word/2010/wordml" xmlns:w15="http://schemas.microsoft.com/office/word/2012/wordml" xmlns:w16se="http://schemas.microsoft.com/office/word/2015/wordml/symex" xmlns:wpg="http://schemas.microsoft.com/office/word/2010/wordprocessingGroup" xmlns:wpi="http://schemas.microsoft.com/office/word/2010/wordprocessingInk" xmlns:wne="http://schemas.microsoft.com/office/word/2006/wordml" xmlns:wps="http://schemas.microsoft.com/office/word/2010/wordprocessingShape" mc:Ignorable="w14 w15 w16se wp14">
+<w:endnotes xmlns:wpc="http://schemas.microsoft.com/office/word/2010/wordprocessingCanvas" xmlns:cx="http://schemas.microsoft.com/office/drawing/2014/chartex" xmlns:cx1="http://schemas.microsoft.com/office/drawing/2015/9/8/chartex" xmlns:mc="http://schemas.openxmlformats.org/markup-compatibility/2006" xmlns:o="urn:schemas-microsoft-com:office:office" xmlns:r="http://schemas.openxmlformats.org/officeDocument/2006/relationships" xmlns:m="http://schemas.openxmlformats.org/officeDocument/2006/math" xmlns:v="urn:schemas-microsoft-com:vml" xmlns:wp14="http://schemas.microsoft.com/office/word/2010/wordprocessingDrawing" xmlns:wp="http://schemas.openxmlformats.org/drawingml/2006/wordprocessingDrawing" xmlns:w10="urn:schemas-microsoft-com:office:word" xmlns:w="http://schemas.openxmlformats.org/wordprocessingml/2006/main" xmlns:w14="http://schemas.microsoft.com/office/word/2010/wordml" xmlns:w15="http://schemas.microsoft.com/office/word/2012/wordml" xmlns:w16se="http://schemas.microsoft.com/office/word/2015/wordml/symex" xmlns:wpg="http://schemas.microsoft.com/office/word/2010/wordprocessingGroup" xmlns:wpi="http://schemas.microsoft.com/office/word/2010/wordprocessingInk" xmlns:wne="http://schemas.microsoft.com/office/word/2006/wordml" xmlns:wps="http://schemas.microsoft.com/office/word/2010/wordprocessingShape" mc:Ignorable="w14 w15 w16se wp14">
   <w:endnote w:type="separator" w:id="-1">
     <w:p>
       <w:pPr>
@@ -39487,7 +39642,7 @@
 </file>
 
 <file path=word/footnotes.xml><?xml version="1.0" encoding="utf-8"?>
-<w:footnotes xmlns:wpc="http://schemas.microsoft.com/office/word/2010/wordprocessingCanvas" xmlns:cx="http://schemas.microsoft.com/office/drawing/2014/chartex" xmlns:mc="http://schemas.openxmlformats.org/markup-compatibility/2006" xmlns:o="urn:schemas-microsoft-com:office:office" xmlns:r="http://schemas.openxmlformats.org/officeDocument/2006/relationships" xmlns:m="http://schemas.openxmlformats.org/officeDocument/2006/math" xmlns:v="urn:schemas-microsoft-com:vml" xmlns:wp14="http://schemas.microsoft.com/office/word/2010/wordprocessingDrawing" xmlns:wp="http://schemas.openxmlformats.org/drawingml/2006/wordprocessingDrawing" xmlns:w10="urn:schemas-microsoft-com:office:word" xmlns:w="http://schemas.openxmlformats.org/wordprocessingml/2006/main" xmlns:w14="http://schemas.microsoft.com/office/word/2010/wordml" xmlns:w15="http://schemas.microsoft.com/office/word/2012/wordml" xmlns:w16se="http://schemas.microsoft.com/office/word/2015/wordml/symex" xmlns:wpg="http://schemas.microsoft.com/office/word/2010/wordprocessingGroup" xmlns:wpi="http://schemas.microsoft.com/office/word/2010/wordprocessingInk" xmlns:wne="http://schemas.microsoft.com/office/word/2006/wordml" xmlns:wps="http://schemas.microsoft.com/office/word/2010/wordprocessingShape" mc:Ignorable="w14 w15 w16se wp14">
+<w:footnotes xmlns:wpc="http://schemas.microsoft.com/office/word/2010/wordprocessingCanvas" xmlns:cx="http://schemas.microsoft.com/office/drawing/2014/chartex" xmlns:cx1="http://schemas.microsoft.com/office/drawing/2015/9/8/chartex" xmlns:mc="http://schemas.openxmlformats.org/markup-compatibility/2006" xmlns:o="urn:schemas-microsoft-com:office:office" xmlns:r="http://schemas.openxmlformats.org/officeDocument/2006/relationships" xmlns:m="http://schemas.openxmlformats.org/officeDocument/2006/math" xmlns:v="urn:schemas-microsoft-com:vml" xmlns:wp14="http://schemas.microsoft.com/office/word/2010/wordprocessingDrawing" xmlns:wp="http://schemas.openxmlformats.org/drawingml/2006/wordprocessingDrawing" xmlns:w10="urn:schemas-microsoft-com:office:word" xmlns:w="http://schemas.openxmlformats.org/wordprocessingml/2006/main" xmlns:w14="http://schemas.microsoft.com/office/word/2010/wordml" xmlns:w15="http://schemas.microsoft.com/office/word/2012/wordml" xmlns:w16se="http://schemas.microsoft.com/office/word/2015/wordml/symex" xmlns:wpg="http://schemas.microsoft.com/office/word/2010/wordprocessingGroup" xmlns:wpi="http://schemas.microsoft.com/office/word/2010/wordprocessingInk" xmlns:wne="http://schemas.microsoft.com/office/word/2006/wordml" xmlns:wps="http://schemas.microsoft.com/office/word/2010/wordprocessingShape" mc:Ignorable="w14 w15 w16se wp14">
   <w:footnote w:type="separator" w:id="-1">
     <w:p>
       <w:pPr>
@@ -40512,7 +40667,7 @@
 </file>
 
 <file path=customXml/itemProps1.xml><?xml version="1.0" encoding="utf-8"?>
-<ds:datastoreItem xmlns:ds="http://schemas.openxmlformats.org/officeDocument/2006/customXml" ds:itemID="{83247795-9F8E-4D7A-80A5-903104C4CC52}">
+<ds:datastoreItem xmlns:ds="http://schemas.openxmlformats.org/officeDocument/2006/customXml" ds:itemID="{E70BBC5C-28F2-4171-AF90-828B5647F374}">
   <ds:schemaRefs>
     <ds:schemaRef ds:uri="http://schemas.openxmlformats.org/officeDocument/2006/bibliography"/>
   </ds:schemaRefs>

</xml_diff>